<commit_message>
Test commit large files
</commit_message>
<xml_diff>
--- a/Dev Assets/Design Doc.docx
+++ b/Dev Assets/Design Doc.docx
@@ -27,7 +27,6 @@
         <w:rPr>
           <w:rFonts w:cs="Arial"/>
           <w:b/>
-          <w:b/>
           <w:bCs/>
         </w:rPr>
       </w:pPr>
@@ -548,7 +547,6 @@
         <w:rPr>
           <w:rFonts w:cs="Arial"/>
           <w:b/>
-          <w:b/>
           <w:bCs/>
         </w:rPr>
       </w:pPr>
@@ -611,7 +609,7 @@
       <w:hyperlink r:id="rId2">
         <w:r>
           <w:rPr>
-            <w:rStyle w:val="InternetLink"/>
+            <w:rStyle w:val="Hyperlink"/>
             <w:rFonts w:cs="Arial" w:ascii="Arial" w:hAnsi="Arial"/>
           </w:rPr>
           <w:t>https://old.reddit.com/r/gamedesign/comments/mkwsbl/looking_for_reading_material_on_game_design/</w:t>
@@ -631,7 +629,7 @@
       </w:r>
       <w:r>
         <w:rPr>
-          <w:rStyle w:val="InternetLink"/>
+          <w:rStyle w:val="Hyperlink"/>
           <w:rFonts w:cs="Arial" w:ascii="Arial" w:hAnsi="Arial"/>
         </w:rPr>
         <w:t>https://www.reddit.com/r/gamedev/comments/p4pz7c/i_made_some_music_for_an_unfinished_game_so_now_i/</w:t>
@@ -659,7 +657,7 @@
       </w:pPr>
       <w:r>
         <w:rPr>
-          <w:rStyle w:val="InternetLink"/>
+          <w:rStyle w:val="Hyperlink"/>
           <w:rFonts w:cs="Arial" w:ascii="Arial" w:hAnsi="Arial"/>
         </w:rPr>
         <w:t>http://chinaplus.cri.cn/recommended/1661/502785</w:t>
@@ -700,7 +698,7 @@
       <w:hyperlink r:id="rId3">
         <w:r>
           <w:rPr>
-            <w:rStyle w:val="InternetLink"/>
+            <w:rStyle w:val="Hyperlink"/>
             <w:rFonts w:cs="Arial" w:ascii="Arial" w:hAnsi="Arial"/>
           </w:rPr>
           <w:t>https://www.reddit.com/r/DnD/comments/b74jwx/alchemy_low_magic_creations/</w:t>
@@ -715,7 +713,7 @@
       <w:hyperlink r:id="rId4">
         <w:r>
           <w:rPr>
-            <w:rStyle w:val="InternetLink"/>
+            <w:rStyle w:val="Hyperlink"/>
             <w:rFonts w:cs="Arial" w:ascii="Arial" w:hAnsi="Arial"/>
           </w:rPr>
           <w:t>https://www.realmshelps.net/magic/items/alchemy.shtml</w:t>
@@ -730,7 +728,7 @@
       <w:hyperlink r:id="rId5">
         <w:r>
           <w:rPr>
-            <w:rStyle w:val="InternetLink"/>
+            <w:rStyle w:val="Hyperlink"/>
             <w:rFonts w:cs="Arial" w:ascii="Arial" w:hAnsi="Arial"/>
           </w:rPr>
           <w:t>https://adamsouza.tripod.com/alchemy.html</w:t>
@@ -747,28 +745,28 @@
       </w:r>
       <w:r>
         <w:rPr>
-          <w:rStyle w:val="InternetLink"/>
+          <w:rStyle w:val="Hyperlink"/>
           <w:rFonts w:cs="Arial" w:ascii="Arial" w:hAnsi="Arial"/>
         </w:rPr>
         <w:instrText xml:space="preserve"> HYPERLINK "https://www.dragonsfoot.org/forums/viewtopic.php?p=957931" \l "p957931"</w:instrText>
       </w:r>
       <w:r>
         <w:rPr>
-          <w:rStyle w:val="InternetLink"/>
+          <w:rStyle w:val="Hyperlink"/>
           <w:rFonts w:cs="Arial" w:ascii="Arial" w:hAnsi="Arial"/>
         </w:rPr>
         <w:fldChar w:fldCharType="separate"/>
       </w:r>
       <w:r>
         <w:rPr>
-          <w:rStyle w:val="InternetLink"/>
+          <w:rStyle w:val="Hyperlink"/>
           <w:rFonts w:cs="Arial" w:ascii="Arial" w:hAnsi="Arial"/>
         </w:rPr>
         <w:t>https://www.dragonsfoot.org/forums/viewtopic.php?p=957931#p957931</w:t>
       </w:r>
       <w:r>
         <w:rPr>
-          <w:rStyle w:val="InternetLink"/>
+          <w:rStyle w:val="Hyperlink"/>
           <w:rFonts w:cs="Arial" w:ascii="Arial" w:hAnsi="Arial"/>
         </w:rPr>
         <w:fldChar w:fldCharType="end"/>
@@ -782,7 +780,7 @@
       <w:hyperlink r:id="rId6">
         <w:r>
           <w:rPr>
-            <w:rStyle w:val="InternetLink"/>
+            <w:rStyle w:val="Hyperlink"/>
             <w:rFonts w:cs="Arial" w:ascii="Arial" w:hAnsi="Arial"/>
           </w:rPr>
           <w:t>https://docs.google.com/document/d/1g-Rm_B8Bm98KeJx4MLQ4qnJyrREINYn67grthhRMG0k/edit</w:t>
@@ -797,7 +795,7 @@
       <w:hyperlink r:id="rId7">
         <w:r>
           <w:rPr>
-            <w:rStyle w:val="InternetLink"/>
+            <w:rStyle w:val="Hyperlink"/>
             <w:rFonts w:cs="Arial" w:ascii="Arial" w:hAnsi="Arial"/>
           </w:rPr>
           <w:t>https://www.hogwartsishere.com/library/book/3214/chapter/4/</w:t>
@@ -812,7 +810,7 @@
       <w:hyperlink r:id="rId8">
         <w:r>
           <w:rPr>
-            <w:rStyle w:val="InternetLink"/>
+            <w:rStyle w:val="Hyperlink"/>
             <w:rFonts w:cs="Arial" w:ascii="Arial" w:hAnsi="Arial"/>
           </w:rPr>
           <w:t>https://listfist.com/list-of-dungeons-dragons-5e-potions</w:t>
@@ -827,7 +825,7 @@
       <w:hyperlink r:id="rId9">
         <w:r>
           <w:rPr>
-            <w:rStyle w:val="InternetLink"/>
+            <w:rStyle w:val="Hyperlink"/>
             <w:rFonts w:cs="Arial" w:ascii="Arial" w:hAnsi="Arial"/>
           </w:rPr>
           <w:t>https://drive.google.com/file/d/0B6h7d28uGOpkUC10QnQtbzFuNTg/view?resourcekey=0-zW4c7XUBI-szz0I2LIWCuQ</w:t>
@@ -842,7 +840,7 @@
       <w:hyperlink r:id="rId10">
         <w:r>
           <w:rPr>
-            <w:rStyle w:val="InternetLink"/>
+            <w:rStyle w:val="Hyperlink"/>
             <w:rFonts w:cs="Arial" w:ascii="Arial" w:hAnsi="Arial"/>
           </w:rPr>
           <w:t>https://www.dndspeak.com/2019/06/07/random-potion-generator/</w:t>
@@ -853,13 +851,13 @@
       <w:pPr>
         <w:pStyle w:val="Normal"/>
         <w:rPr>
-          <w:rStyle w:val="InternetLink"/>
+          <w:rStyle w:val="Hyperlink"/>
         </w:rPr>
       </w:pPr>
       <w:hyperlink r:id="rId11">
         <w:r>
           <w:rPr>
-            <w:rStyle w:val="InternetLink"/>
+            <w:rStyle w:val="Hyperlink"/>
             <w:rFonts w:cs="Arial" w:ascii="Arial" w:hAnsi="Arial"/>
           </w:rPr>
           <w:t>https://hobbylark.com/writing/potion-and-spell-ingredients</w:t>
@@ -906,7 +904,7 @@
       <w:hyperlink r:id="rId12">
         <w:r>
           <w:rPr>
-            <w:rStyle w:val="InternetLink"/>
+            <w:rStyle w:val="Hyperlink"/>
             <w:rFonts w:cs="Arial" w:ascii="Arial" w:hAnsi="Arial"/>
             <w:u w:val="single"/>
           </w:rPr>
@@ -947,7 +945,7 @@
       </w:pPr>
       <w:r>
         <w:rPr>
-          <w:rStyle w:val="InternetLink"/>
+          <w:rStyle w:val="Hyperlink"/>
           <w:rFonts w:cs="Arial" w:ascii="Arial" w:hAnsi="Arial"/>
           <w:u w:val="none"/>
         </w:rPr>
@@ -964,7 +962,7 @@
       </w:pPr>
       <w:r>
         <w:rPr>
-          <w:rStyle w:val="InternetLink"/>
+          <w:rStyle w:val="Hyperlink"/>
           <w:rFonts w:cs="Arial" w:ascii="Arial" w:hAnsi="Arial"/>
           <w:u w:val="none"/>
         </w:rPr>
@@ -982,7 +980,7 @@
       <w:hyperlink r:id="rId13">
         <w:r>
           <w:rPr>
-            <w:rStyle w:val="InternetLink"/>
+            <w:rStyle w:val="Hyperlink"/>
             <w:rFonts w:cs="Arial" w:ascii="Arial" w:hAnsi="Arial"/>
             <w:u w:val="none"/>
           </w:rPr>
@@ -1007,7 +1005,7 @@
       </w:pPr>
       <w:r>
         <w:rPr>
-          <w:rStyle w:val="InternetLink"/>
+          <w:rStyle w:val="Hyperlink"/>
           <w:rFonts w:cs="Arial" w:ascii="Arial" w:hAnsi="Arial"/>
           <w:u w:val="none"/>
         </w:rPr>
@@ -1024,7 +1022,7 @@
       </w:pPr>
       <w:r>
         <w:rPr>
-          <w:rStyle w:val="InternetLink"/>
+          <w:rStyle w:val="Hyperlink"/>
           <w:rFonts w:cs="Arial" w:ascii="Arial" w:hAnsi="Arial"/>
           <w:u w:val="none"/>
         </w:rPr>
@@ -1051,16 +1049,15 @@
         <w:pStyle w:val="Normal"/>
         <w:rPr>
           <w:b/>
+          <w:bCs/>
+        </w:rPr>
+      </w:pPr>
+      <w:r>
+        <w:rPr>
+          <w:rFonts w:ascii="Arial" w:hAnsi="Arial"/>
           <w:b/>
           <w:bCs/>
         </w:rPr>
-      </w:pPr>
-      <w:r>
-        <w:rPr>
-          <w:rFonts w:ascii="Arial" w:hAnsi="Arial"/>
-          <w:b/>
-          <w:bCs/>
-        </w:rPr>
         <w:t>ChatGPT output</w:t>
       </w:r>
     </w:p>
@@ -1070,45 +1067,6 @@
         <w:spacing w:before="0" w:after="160"/>
         <w:rPr>
           <w:rFonts w:ascii="Arial" w:hAnsi="Arial"/>
-          <w:b w:val="false"/>
-          <w:b w:val="false"/>
-          <w:bCs w:val="false"/>
-        </w:rPr>
-      </w:pPr>
-      <w:r>
-        <w:rPr>
-          <w:rFonts w:ascii="Arial" w:hAnsi="Arial"/>
-          <w:b w:val="false"/>
-          <w:bCs w:val="false"/>
-        </w:rPr>
-      </w:r>
-    </w:p>
-    <w:p>
-      <w:pPr>
-        <w:pStyle w:val="Normal"/>
-        <w:spacing w:before="0" w:after="160"/>
-        <w:rPr>
-          <w:rFonts w:ascii="Arial" w:hAnsi="Arial"/>
-          <w:b w:val="false"/>
-          <w:b w:val="false"/>
-          <w:bCs w:val="false"/>
-        </w:rPr>
-      </w:pPr>
-      <w:r>
-        <w:rPr>
-          <w:rFonts w:ascii="Arial" w:hAnsi="Arial"/>
-          <w:b w:val="false"/>
-          <w:bCs w:val="false"/>
-        </w:rPr>
-      </w:r>
-    </w:p>
-    <w:p>
-      <w:pPr>
-        <w:pStyle w:val="Normal"/>
-        <w:spacing w:before="0" w:after="160"/>
-        <w:rPr>
-          <w:rFonts w:ascii="Arial" w:hAnsi="Arial"/>
-          <w:b w:val="false"/>
           <w:b w:val="false"/>
           <w:bCs w:val="false"/>
         </w:rPr>
@@ -1123,10 +1081,10 @@
           <wp:anchor behindDoc="0" distT="0" distB="0" distL="0" distR="0" simplePos="0" locked="0" layoutInCell="0" allowOverlap="1" relativeHeight="2">
             <wp:simplePos x="0" y="0"/>
             <wp:positionH relativeFrom="column">
-              <wp:posOffset>34925</wp:posOffset>
+              <wp:posOffset>-26035</wp:posOffset>
             </wp:positionH>
             <wp:positionV relativeFrom="paragraph">
-              <wp:posOffset>-112395</wp:posOffset>
+              <wp:posOffset>91440</wp:posOffset>
             </wp:positionV>
             <wp:extent cx="5731510" cy="3839210"/>
             <wp:effectExtent l="0" t="0" r="0" b="0"/>
@@ -1173,234 +1131,383 @@
         <w:rPr>
           <w:rFonts w:ascii="Arial" w:hAnsi="Arial"/>
           <w:b w:val="false"/>
-          <w:b w:val="false"/>
-          <w:bCs w:val="false"/>
-        </w:rPr>
-      </w:pPr>
-      <w:r>
-        <w:rPr>
-          <w:rFonts w:ascii="Arial" w:hAnsi="Arial"/>
-          <w:b w:val="false"/>
-          <w:bCs w:val="false"/>
-        </w:rPr>
-      </w:r>
-    </w:p>
-    <w:p>
-      <w:pPr>
-        <w:pStyle w:val="Normal"/>
-        <w:spacing w:before="0" w:after="160"/>
-        <w:rPr>
-          <w:rFonts w:ascii="Arial" w:hAnsi="Arial"/>
-          <w:b w:val="false"/>
-          <w:b w:val="false"/>
-          <w:bCs w:val="false"/>
-        </w:rPr>
-      </w:pPr>
-      <w:r>
-        <w:rPr>
-          <w:rFonts w:ascii="Arial" w:hAnsi="Arial"/>
-          <w:b w:val="false"/>
-          <w:bCs w:val="false"/>
-        </w:rPr>
-      </w:r>
-    </w:p>
-    <w:p>
-      <w:pPr>
-        <w:pStyle w:val="Normal"/>
-        <w:spacing w:before="0" w:after="160"/>
-        <w:rPr>
-          <w:rFonts w:ascii="Arial" w:hAnsi="Arial"/>
-          <w:b w:val="false"/>
-          <w:b w:val="false"/>
-          <w:bCs w:val="false"/>
-        </w:rPr>
-      </w:pPr>
-      <w:r>
-        <w:rPr>
-          <w:rFonts w:ascii="Arial" w:hAnsi="Arial"/>
-          <w:b w:val="false"/>
-          <w:bCs w:val="false"/>
-        </w:rPr>
-      </w:r>
-    </w:p>
-    <w:p>
-      <w:pPr>
-        <w:pStyle w:val="Normal"/>
-        <w:spacing w:before="0" w:after="160"/>
-        <w:rPr>
-          <w:rFonts w:ascii="Arial" w:hAnsi="Arial"/>
-          <w:b w:val="false"/>
-          <w:b w:val="false"/>
-          <w:bCs w:val="false"/>
-        </w:rPr>
-      </w:pPr>
-      <w:r>
-        <w:rPr>
-          <w:rFonts w:ascii="Arial" w:hAnsi="Arial"/>
-          <w:b w:val="false"/>
-          <w:bCs w:val="false"/>
-        </w:rPr>
-      </w:r>
-    </w:p>
-    <w:p>
-      <w:pPr>
-        <w:pStyle w:val="Normal"/>
-        <w:spacing w:before="0" w:after="160"/>
-        <w:rPr>
-          <w:rFonts w:ascii="Arial" w:hAnsi="Arial"/>
-          <w:b w:val="false"/>
-          <w:b w:val="false"/>
-          <w:bCs w:val="false"/>
-        </w:rPr>
-      </w:pPr>
-      <w:r>
-        <w:rPr>
-          <w:rFonts w:ascii="Arial" w:hAnsi="Arial"/>
-          <w:b w:val="false"/>
-          <w:bCs w:val="false"/>
-        </w:rPr>
-      </w:r>
-    </w:p>
-    <w:p>
-      <w:pPr>
-        <w:pStyle w:val="Normal"/>
-        <w:spacing w:before="0" w:after="160"/>
-        <w:rPr>
-          <w:rFonts w:ascii="Arial" w:hAnsi="Arial"/>
-          <w:b w:val="false"/>
-          <w:b w:val="false"/>
-          <w:bCs w:val="false"/>
-        </w:rPr>
-      </w:pPr>
-      <w:r>
-        <w:rPr>
-          <w:rFonts w:ascii="Arial" w:hAnsi="Arial"/>
-          <w:b w:val="false"/>
-          <w:bCs w:val="false"/>
-        </w:rPr>
-      </w:r>
-    </w:p>
-    <w:p>
-      <w:pPr>
-        <w:pStyle w:val="Normal"/>
-        <w:spacing w:before="0" w:after="160"/>
-        <w:rPr>
-          <w:rFonts w:ascii="Arial" w:hAnsi="Arial"/>
-          <w:b w:val="false"/>
-          <w:b w:val="false"/>
-          <w:bCs w:val="false"/>
-        </w:rPr>
-      </w:pPr>
-      <w:r>
-        <w:rPr>
-          <w:rFonts w:ascii="Arial" w:hAnsi="Arial"/>
-          <w:b w:val="false"/>
-          <w:bCs w:val="false"/>
-        </w:rPr>
-      </w:r>
-    </w:p>
-    <w:p>
-      <w:pPr>
-        <w:pStyle w:val="Normal"/>
-        <w:spacing w:before="0" w:after="160"/>
-        <w:rPr>
-          <w:rFonts w:ascii="Arial" w:hAnsi="Arial"/>
-          <w:b w:val="false"/>
-          <w:b w:val="false"/>
-          <w:bCs w:val="false"/>
-        </w:rPr>
-      </w:pPr>
-      <w:r>
-        <w:rPr>
-          <w:rFonts w:ascii="Arial" w:hAnsi="Arial"/>
-          <w:b w:val="false"/>
-          <w:bCs w:val="false"/>
-        </w:rPr>
-      </w:r>
-    </w:p>
-    <w:p>
-      <w:pPr>
-        <w:pStyle w:val="Normal"/>
-        <w:spacing w:before="0" w:after="160"/>
-        <w:rPr>
-          <w:rFonts w:ascii="Arial" w:hAnsi="Arial"/>
-          <w:b w:val="false"/>
-          <w:b w:val="false"/>
-          <w:bCs w:val="false"/>
-        </w:rPr>
-      </w:pPr>
-      <w:r>
-        <w:rPr>
-          <w:rFonts w:ascii="Arial" w:hAnsi="Arial"/>
-          <w:b w:val="false"/>
-          <w:bCs w:val="false"/>
-        </w:rPr>
-      </w:r>
-    </w:p>
-    <w:p>
-      <w:pPr>
-        <w:pStyle w:val="Normal"/>
-        <w:spacing w:before="0" w:after="160"/>
-        <w:rPr>
-          <w:rFonts w:ascii="Arial" w:hAnsi="Arial"/>
-          <w:b w:val="false"/>
-          <w:b w:val="false"/>
-          <w:bCs w:val="false"/>
-        </w:rPr>
-      </w:pPr>
-      <w:r>
-        <w:rPr>
-          <w:rFonts w:ascii="Arial" w:hAnsi="Arial"/>
-          <w:b w:val="false"/>
-          <w:bCs w:val="false"/>
-        </w:rPr>
-      </w:r>
-    </w:p>
-    <w:p>
-      <w:pPr>
-        <w:pStyle w:val="Normal"/>
-        <w:spacing w:before="0" w:after="160"/>
-        <w:rPr>
-          <w:rFonts w:ascii="Arial" w:hAnsi="Arial"/>
-          <w:b w:val="false"/>
-          <w:b w:val="false"/>
-          <w:bCs w:val="false"/>
-        </w:rPr>
-      </w:pPr>
-      <w:r>
-        <w:rPr>
-          <w:rFonts w:ascii="Arial" w:hAnsi="Arial"/>
-          <w:b w:val="false"/>
-          <w:bCs w:val="false"/>
-        </w:rPr>
-      </w:r>
-    </w:p>
-    <w:p>
-      <w:pPr>
-        <w:pStyle w:val="Normal"/>
-        <w:spacing w:before="0" w:after="160"/>
-        <w:rPr>
-          <w:rFonts w:ascii="Arial" w:hAnsi="Arial"/>
-          <w:b w:val="false"/>
-          <w:b w:val="false"/>
-          <w:bCs w:val="false"/>
-        </w:rPr>
-      </w:pPr>
-      <w:r>
-        <w:rPr>
-          <w:rFonts w:ascii="Arial" w:hAnsi="Arial"/>
-          <w:b w:val="false"/>
-          <w:bCs w:val="false"/>
-        </w:rPr>
-      </w:r>
-    </w:p>
-    <w:p>
-      <w:pPr>
-        <w:pStyle w:val="Normal"/>
-        <w:spacing w:before="0" w:after="160"/>
-        <w:rPr>
-          <w:rFonts w:ascii="Arial" w:hAnsi="Arial"/>
-          <w:b w:val="false"/>
+          <w:bCs w:val="false"/>
+        </w:rPr>
+      </w:pPr>
+      <w:r>
+        <w:rPr>
+          <w:rFonts w:ascii="Arial" w:hAnsi="Arial"/>
+          <w:b w:val="false"/>
+          <w:bCs w:val="false"/>
+        </w:rPr>
+      </w:r>
+    </w:p>
+    <w:p>
+      <w:pPr>
+        <w:pStyle w:val="Normal"/>
+        <w:spacing w:before="0" w:after="160"/>
+        <w:rPr>
+          <w:rFonts w:ascii="Arial" w:hAnsi="Arial"/>
+          <w:b w:val="false"/>
+          <w:bCs w:val="false"/>
+        </w:rPr>
+      </w:pPr>
+      <w:r>
+        <w:rPr>
+          <w:rFonts w:ascii="Arial" w:hAnsi="Arial"/>
+          <w:b w:val="false"/>
+          <w:bCs w:val="false"/>
+        </w:rPr>
+      </w:r>
+    </w:p>
+    <w:p>
+      <w:pPr>
+        <w:pStyle w:val="Normal"/>
+        <w:spacing w:before="0" w:after="160"/>
+        <w:rPr>
+          <w:rFonts w:ascii="Arial" w:hAnsi="Arial"/>
+          <w:b w:val="false"/>
+          <w:bCs w:val="false"/>
+        </w:rPr>
+      </w:pPr>
+      <w:r>
+        <w:rPr>
+          <w:rFonts w:ascii="Arial" w:hAnsi="Arial"/>
+          <w:b w:val="false"/>
+          <w:bCs w:val="false"/>
+        </w:rPr>
+      </w:r>
+    </w:p>
+    <w:p>
+      <w:pPr>
+        <w:pStyle w:val="Normal"/>
+        <w:spacing w:before="0" w:after="160"/>
+        <w:rPr>
+          <w:rFonts w:ascii="Arial" w:hAnsi="Arial"/>
+          <w:b w:val="false"/>
+          <w:bCs w:val="false"/>
+        </w:rPr>
+      </w:pPr>
+      <w:r>
+        <w:rPr>
+          <w:rFonts w:ascii="Arial" w:hAnsi="Arial"/>
+          <w:b w:val="false"/>
+          <w:bCs w:val="false"/>
+        </w:rPr>
+      </w:r>
+    </w:p>
+    <w:p>
+      <w:pPr>
+        <w:pStyle w:val="Normal"/>
+        <w:spacing w:before="0" w:after="160"/>
+        <w:rPr>
+          <w:rFonts w:ascii="Arial" w:hAnsi="Arial"/>
+          <w:b w:val="false"/>
+          <w:bCs w:val="false"/>
+        </w:rPr>
+      </w:pPr>
+      <w:r>
+        <w:rPr>
+          <w:rFonts w:ascii="Arial" w:hAnsi="Arial"/>
+          <w:b w:val="false"/>
+          <w:bCs w:val="false"/>
+        </w:rPr>
+      </w:r>
+    </w:p>
+    <w:p>
+      <w:pPr>
+        <w:pStyle w:val="Normal"/>
+        <w:spacing w:before="0" w:after="160"/>
+        <w:rPr>
+          <w:rFonts w:ascii="Arial" w:hAnsi="Arial"/>
+          <w:b w:val="false"/>
+          <w:bCs w:val="false"/>
+        </w:rPr>
+      </w:pPr>
+      <w:r>
+        <w:rPr>
+          <w:rFonts w:ascii="Arial" w:hAnsi="Arial"/>
+          <w:b w:val="false"/>
+          <w:bCs w:val="false"/>
+        </w:rPr>
+      </w:r>
+    </w:p>
+    <w:p>
+      <w:pPr>
+        <w:pStyle w:val="Normal"/>
+        <w:spacing w:before="0" w:after="160"/>
+        <w:rPr>
+          <w:rFonts w:ascii="Arial" w:hAnsi="Arial"/>
+          <w:b w:val="false"/>
+          <w:bCs w:val="false"/>
+        </w:rPr>
+      </w:pPr>
+      <w:r>
+        <w:rPr>
+          <w:rFonts w:ascii="Arial" w:hAnsi="Arial"/>
+          <w:b w:val="false"/>
+          <w:bCs w:val="false"/>
+        </w:rPr>
+      </w:r>
+    </w:p>
+    <w:p>
+      <w:pPr>
+        <w:pStyle w:val="Normal"/>
+        <w:spacing w:before="0" w:after="160"/>
+        <w:rPr>
+          <w:rFonts w:ascii="Arial" w:hAnsi="Arial"/>
+          <w:b w:val="false"/>
+          <w:bCs w:val="false"/>
+        </w:rPr>
+      </w:pPr>
+      <w:r>
+        <w:rPr>
+          <w:rFonts w:ascii="Arial" w:hAnsi="Arial"/>
+          <w:b w:val="false"/>
+          <w:bCs w:val="false"/>
+        </w:rPr>
+      </w:r>
+    </w:p>
+    <w:p>
+      <w:pPr>
+        <w:pStyle w:val="Normal"/>
+        <w:spacing w:before="0" w:after="160"/>
+        <w:rPr>
+          <w:rFonts w:ascii="Arial" w:hAnsi="Arial"/>
+          <w:b w:val="false"/>
+          <w:bCs w:val="false"/>
+        </w:rPr>
+      </w:pPr>
+      <w:r>
+        <w:rPr>
+          <w:rFonts w:ascii="Arial" w:hAnsi="Arial"/>
+          <w:b w:val="false"/>
+          <w:bCs w:val="false"/>
+        </w:rPr>
+      </w:r>
+    </w:p>
+    <w:p>
+      <w:pPr>
+        <w:pStyle w:val="Normal"/>
+        <w:spacing w:before="0" w:after="160"/>
+        <w:rPr>
+          <w:rFonts w:ascii="Arial" w:hAnsi="Arial"/>
+          <w:b w:val="false"/>
+          <w:bCs w:val="false"/>
+        </w:rPr>
+      </w:pPr>
+      <w:r>
+        <w:rPr>
+          <w:rFonts w:ascii="Arial" w:hAnsi="Arial"/>
+          <w:b w:val="false"/>
+          <w:bCs w:val="false"/>
+        </w:rPr>
+      </w:r>
+    </w:p>
+    <w:p>
+      <w:pPr>
+        <w:pStyle w:val="Normal"/>
+        <w:spacing w:before="0" w:after="160"/>
+        <w:rPr>
+          <w:rFonts w:ascii="Arial" w:hAnsi="Arial"/>
+          <w:b w:val="false"/>
+          <w:bCs w:val="false"/>
+        </w:rPr>
+      </w:pPr>
+      <w:r>
+        <w:rPr>
+          <w:rFonts w:ascii="Arial" w:hAnsi="Arial"/>
+          <w:b w:val="false"/>
+          <w:bCs w:val="false"/>
+        </w:rPr>
+      </w:r>
+    </w:p>
+    <w:p>
+      <w:pPr>
+        <w:pStyle w:val="Normal"/>
+        <w:spacing w:before="0" w:after="160"/>
+        <w:rPr>
+          <w:rFonts w:ascii="Arial" w:hAnsi="Arial"/>
+          <w:b w:val="false"/>
+          <w:bCs w:val="false"/>
+        </w:rPr>
+      </w:pPr>
+      <w:r>
+        <w:rPr>
+          <w:rFonts w:ascii="Arial" w:hAnsi="Arial"/>
+          <w:b w:val="false"/>
+          <w:bCs w:val="false"/>
+        </w:rPr>
+      </w:r>
+    </w:p>
+    <w:p>
+      <w:pPr>
+        <w:pStyle w:val="Normal"/>
+        <w:spacing w:before="0" w:after="160"/>
+        <w:rPr>
+          <w:rFonts w:ascii="Arial" w:hAnsi="Arial"/>
+          <w:b w:val="false"/>
+          <w:bCs w:val="false"/>
+        </w:rPr>
+      </w:pPr>
+      <w:r>
+        <w:rPr>
+          <w:rFonts w:ascii="Arial" w:hAnsi="Arial"/>
+          <w:b w:val="false"/>
+          <w:bCs w:val="false"/>
+        </w:rPr>
+      </w:r>
+    </w:p>
+    <w:p>
+      <w:pPr>
+        <w:pStyle w:val="Normal"/>
+        <w:spacing w:before="0" w:after="160"/>
+        <w:rPr>
+          <w:rFonts w:ascii="Arial" w:hAnsi="Arial"/>
+          <w:b w:val="false"/>
+          <w:bCs w:val="false"/>
+        </w:rPr>
+      </w:pPr>
+      <w:r>
+        <w:rPr>
+          <w:rFonts w:ascii="Arial" w:hAnsi="Arial"/>
+          <w:b w:val="false"/>
+          <w:bCs w:val="false"/>
+        </w:rPr>
+      </w:r>
+    </w:p>
+    <w:p>
+      <w:pPr>
+        <w:pStyle w:val="Normal"/>
+        <w:spacing w:before="0" w:after="160"/>
+        <w:rPr>
+          <w:rFonts w:ascii="Arial" w:hAnsi="Arial"/>
+          <w:b w:val="false"/>
+          <w:bCs w:val="false"/>
+        </w:rPr>
+      </w:pPr>
+      <w:r>
+        <w:rPr>
+          <w:rFonts w:ascii="Arial" w:hAnsi="Arial"/>
+          <w:b w:val="false"/>
+          <w:bCs w:val="false"/>
+        </w:rPr>
+      </w:r>
+    </w:p>
+    <w:p>
+      <w:pPr>
+        <w:pStyle w:val="Normal"/>
+        <w:spacing w:before="0" w:after="160"/>
+        <w:rPr>
+          <w:rFonts w:ascii="Arial" w:hAnsi="Arial"/>
+          <w:b w:val="false"/>
+          <w:bCs w:val="false"/>
+        </w:rPr>
+      </w:pPr>
+      <w:r>
+        <w:rPr>
+          <w:rFonts w:ascii="Arial" w:hAnsi="Arial"/>
+          <w:b w:val="false"/>
+          <w:bCs w:val="false"/>
+        </w:rPr>
+      </w:r>
+    </w:p>
+    <w:p>
+      <w:pPr>
+        <w:pStyle w:val="Normal"/>
+        <w:spacing w:before="0" w:after="160"/>
+        <w:rPr>
+          <w:rFonts w:ascii="Arial" w:hAnsi="Arial"/>
+          <w:b w:val="false"/>
+          <w:bCs w:val="false"/>
+        </w:rPr>
+      </w:pPr>
+      <w:r>
+        <w:rPr>
+          <w:rFonts w:ascii="Arial" w:hAnsi="Arial"/>
+          <w:b w:val="false"/>
+          <w:bCs w:val="false"/>
+        </w:rPr>
+      </w:r>
+    </w:p>
+    <w:p>
+      <w:pPr>
+        <w:pStyle w:val="Normal"/>
+        <w:spacing w:before="0" w:after="160"/>
+        <w:rPr>
+          <w:rFonts w:ascii="Arial" w:hAnsi="Arial"/>
+          <w:b w:val="false"/>
+          <w:bCs w:val="false"/>
+        </w:rPr>
+      </w:pPr>
+      <w:r>
+        <w:rPr>
+          <w:rFonts w:ascii="Arial" w:hAnsi="Arial"/>
+          <w:b w:val="false"/>
+          <w:bCs w:val="false"/>
+        </w:rPr>
+      </w:r>
+    </w:p>
+    <w:p>
+      <w:pPr>
+        <w:pStyle w:val="Normal"/>
+        <w:spacing w:before="0" w:after="160"/>
+        <w:rPr>
+          <w:rFonts w:ascii="Arial" w:hAnsi="Arial"/>
+          <w:b w:val="false"/>
+          <w:bCs w:val="false"/>
+        </w:rPr>
+      </w:pPr>
+      <w:r>
+        <w:rPr>
+          <w:rFonts w:ascii="Arial" w:hAnsi="Arial"/>
+          <w:b w:val="false"/>
+          <w:bCs w:val="false"/>
+        </w:rPr>
+      </w:r>
+    </w:p>
+    <w:p>
+      <w:pPr>
+        <w:pStyle w:val="Normal"/>
+        <w:spacing w:before="0" w:after="160"/>
+        <w:rPr>
+          <w:rFonts w:ascii="Arial" w:hAnsi="Arial"/>
+          <w:b w:val="false"/>
+          <w:bCs w:val="false"/>
+        </w:rPr>
+      </w:pPr>
+      <w:r>
+        <w:rPr>
+          <w:rFonts w:ascii="Arial" w:hAnsi="Arial"/>
+          <w:b w:val="false"/>
+          <w:bCs w:val="false"/>
+        </w:rPr>
+      </w:r>
+    </w:p>
+    <w:p>
+      <w:pPr>
+        <w:pStyle w:val="Normal"/>
+        <w:spacing w:before="0" w:after="160"/>
+        <w:rPr>
+          <w:rFonts w:ascii="Arial" w:hAnsi="Arial"/>
+          <w:b w:val="false"/>
+          <w:bCs w:val="false"/>
+        </w:rPr>
+      </w:pPr>
+      <w:r>
+        <w:rPr>
+          <w:rFonts w:ascii="Arial" w:hAnsi="Arial"/>
+          <w:b w:val="false"/>
+          <w:bCs w:val="false"/>
+        </w:rPr>
+      </w:r>
+    </w:p>
+    <w:p>
+      <w:pPr>
+        <w:pStyle w:val="Normal"/>
+        <w:spacing w:before="0" w:after="160"/>
+        <w:rPr>
+          <w:rFonts w:ascii="Arial" w:hAnsi="Arial"/>
           <w:b w:val="false"/>
           <w:bCs w:val="false"/>
         </w:rPr>
@@ -1415,10 +1522,10 @@
           <wp:anchor behindDoc="0" distT="0" distB="0" distL="0" distR="0" simplePos="0" locked="0" layoutInCell="0" allowOverlap="1" relativeHeight="3">
             <wp:simplePos x="0" y="0"/>
             <wp:positionH relativeFrom="column">
-              <wp:posOffset>34925</wp:posOffset>
+              <wp:posOffset>34290</wp:posOffset>
             </wp:positionH>
             <wp:positionV relativeFrom="paragraph">
-              <wp:posOffset>123190</wp:posOffset>
+              <wp:posOffset>-323215</wp:posOffset>
             </wp:positionV>
             <wp:extent cx="5731510" cy="3749040"/>
             <wp:effectExtent l="0" t="0" r="0" b="0"/>
@@ -1465,272 +1572,131 @@
         <w:rPr>
           <w:rFonts w:ascii="Arial" w:hAnsi="Arial"/>
           <w:b w:val="false"/>
-          <w:b w:val="false"/>
-          <w:bCs w:val="false"/>
-        </w:rPr>
-      </w:pPr>
-      <w:r>
-        <w:rPr>
-          <w:rFonts w:ascii="Arial" w:hAnsi="Arial"/>
-          <w:b w:val="false"/>
-          <w:bCs w:val="false"/>
-        </w:rPr>
-      </w:r>
-    </w:p>
-    <w:p>
-      <w:pPr>
-        <w:pStyle w:val="Normal"/>
-        <w:spacing w:before="0" w:after="160"/>
-        <w:rPr>
-          <w:rFonts w:ascii="Arial" w:hAnsi="Arial"/>
-          <w:b w:val="false"/>
-          <w:b w:val="false"/>
-          <w:bCs w:val="false"/>
-        </w:rPr>
-      </w:pPr>
-      <w:r>
-        <w:rPr>
-          <w:rFonts w:ascii="Arial" w:hAnsi="Arial"/>
-          <w:b w:val="false"/>
-          <w:bCs w:val="false"/>
-        </w:rPr>
-      </w:r>
-    </w:p>
-    <w:p>
-      <w:pPr>
-        <w:pStyle w:val="Normal"/>
-        <w:spacing w:before="0" w:after="160"/>
-        <w:rPr>
-          <w:rFonts w:ascii="Arial" w:hAnsi="Arial"/>
-          <w:b w:val="false"/>
-          <w:b w:val="false"/>
-          <w:bCs w:val="false"/>
-        </w:rPr>
-      </w:pPr>
-      <w:r>
-        <w:rPr>
-          <w:rFonts w:ascii="Arial" w:hAnsi="Arial"/>
-          <w:b w:val="false"/>
-          <w:bCs w:val="false"/>
-        </w:rPr>
-      </w:r>
-    </w:p>
-    <w:p>
-      <w:pPr>
-        <w:pStyle w:val="Normal"/>
-        <w:spacing w:before="0" w:after="160"/>
-        <w:rPr>
-          <w:rFonts w:ascii="Arial" w:hAnsi="Arial"/>
-          <w:b w:val="false"/>
-          <w:b w:val="false"/>
-          <w:bCs w:val="false"/>
-        </w:rPr>
-      </w:pPr>
-      <w:r>
-        <w:rPr>
-          <w:rFonts w:ascii="Arial" w:hAnsi="Arial"/>
-          <w:b w:val="false"/>
-          <w:bCs w:val="false"/>
-        </w:rPr>
-      </w:r>
-    </w:p>
-    <w:p>
-      <w:pPr>
-        <w:pStyle w:val="Normal"/>
-        <w:spacing w:before="0" w:after="160"/>
-        <w:rPr>
-          <w:rFonts w:ascii="Arial" w:hAnsi="Arial"/>
-          <w:b w:val="false"/>
-          <w:b w:val="false"/>
-          <w:bCs w:val="false"/>
-        </w:rPr>
-      </w:pPr>
-      <w:r>
-        <w:rPr>
-          <w:rFonts w:ascii="Arial" w:hAnsi="Arial"/>
-          <w:b w:val="false"/>
-          <w:bCs w:val="false"/>
-        </w:rPr>
-      </w:r>
-    </w:p>
-    <w:p>
-      <w:pPr>
-        <w:pStyle w:val="Normal"/>
-        <w:spacing w:before="0" w:after="160"/>
-        <w:rPr>
-          <w:rFonts w:ascii="Arial" w:hAnsi="Arial"/>
-          <w:b w:val="false"/>
-          <w:b w:val="false"/>
-          <w:bCs w:val="false"/>
-        </w:rPr>
-      </w:pPr>
-      <w:r>
-        <w:rPr>
-          <w:rFonts w:ascii="Arial" w:hAnsi="Arial"/>
-          <w:b w:val="false"/>
-          <w:bCs w:val="false"/>
-        </w:rPr>
-      </w:r>
-    </w:p>
-    <w:p>
-      <w:pPr>
-        <w:pStyle w:val="Normal"/>
-        <w:spacing w:before="0" w:after="160"/>
-        <w:rPr>
-          <w:rFonts w:ascii="Arial" w:hAnsi="Arial"/>
-          <w:b w:val="false"/>
-          <w:b w:val="false"/>
-          <w:bCs w:val="false"/>
-        </w:rPr>
-      </w:pPr>
-      <w:r>
-        <w:rPr>
-          <w:rFonts w:ascii="Arial" w:hAnsi="Arial"/>
-          <w:b w:val="false"/>
-          <w:bCs w:val="false"/>
-        </w:rPr>
-      </w:r>
-    </w:p>
-    <w:p>
-      <w:pPr>
-        <w:pStyle w:val="Normal"/>
-        <w:spacing w:before="0" w:after="160"/>
-        <w:rPr>
-          <w:rFonts w:ascii="Arial" w:hAnsi="Arial"/>
-          <w:b w:val="false"/>
-          <w:b w:val="false"/>
-          <w:bCs w:val="false"/>
-        </w:rPr>
-      </w:pPr>
-      <w:r>
-        <w:rPr>
-          <w:rFonts w:ascii="Arial" w:hAnsi="Arial"/>
-          <w:b w:val="false"/>
-          <w:bCs w:val="false"/>
-        </w:rPr>
-      </w:r>
-    </w:p>
-    <w:p>
-      <w:pPr>
-        <w:pStyle w:val="Normal"/>
-        <w:spacing w:before="0" w:after="160"/>
-        <w:rPr>
-          <w:rFonts w:ascii="Arial" w:hAnsi="Arial"/>
-          <w:b w:val="false"/>
-          <w:b w:val="false"/>
-          <w:bCs w:val="false"/>
-        </w:rPr>
-      </w:pPr>
-      <w:r>
-        <w:rPr>
-          <w:rFonts w:ascii="Arial" w:hAnsi="Arial"/>
-          <w:b w:val="false"/>
-          <w:bCs w:val="false"/>
-        </w:rPr>
-      </w:r>
-    </w:p>
-    <w:p>
-      <w:pPr>
-        <w:pStyle w:val="Normal"/>
-        <w:spacing w:before="0" w:after="160"/>
-        <w:rPr>
-          <w:rFonts w:ascii="Arial" w:hAnsi="Arial"/>
-          <w:b w:val="false"/>
-          <w:b w:val="false"/>
-          <w:bCs w:val="false"/>
-        </w:rPr>
-      </w:pPr>
-      <w:r>
-        <w:rPr>
-          <w:rFonts w:ascii="Arial" w:hAnsi="Arial"/>
-          <w:b w:val="false"/>
-          <w:bCs w:val="false"/>
-        </w:rPr>
-      </w:r>
-    </w:p>
-    <w:p>
-      <w:pPr>
-        <w:pStyle w:val="Normal"/>
-        <w:spacing w:before="0" w:after="160"/>
-        <w:rPr>
-          <w:rFonts w:ascii="Arial" w:hAnsi="Arial"/>
-          <w:b w:val="false"/>
-          <w:b w:val="false"/>
-          <w:bCs w:val="false"/>
-        </w:rPr>
-      </w:pPr>
-      <w:r>
-        <w:rPr>
-          <w:rFonts w:ascii="Arial" w:hAnsi="Arial"/>
-          <w:b w:val="false"/>
-          <w:bCs w:val="false"/>
-        </w:rPr>
-      </w:r>
-    </w:p>
-    <w:p>
-      <w:pPr>
-        <w:pStyle w:val="Normal"/>
-        <w:spacing w:before="0" w:after="160"/>
-        <w:rPr>
-          <w:rFonts w:ascii="Arial" w:hAnsi="Arial"/>
-          <w:b w:val="false"/>
-          <w:b w:val="false"/>
-          <w:bCs w:val="false"/>
-        </w:rPr>
-      </w:pPr>
-      <w:r>
-        <w:rPr>
-          <w:rFonts w:ascii="Arial" w:hAnsi="Arial"/>
-          <w:b w:val="false"/>
-          <w:bCs w:val="false"/>
-        </w:rPr>
-      </w:r>
-    </w:p>
-    <w:p>
-      <w:pPr>
-        <w:pStyle w:val="Normal"/>
-        <w:spacing w:before="0" w:after="160"/>
-        <w:rPr>
-          <w:rFonts w:ascii="Arial" w:hAnsi="Arial"/>
-          <w:b w:val="false"/>
-          <w:b w:val="false"/>
-          <w:bCs w:val="false"/>
-        </w:rPr>
-      </w:pPr>
-      <w:r>
-        <w:rPr>
-          <w:rFonts w:ascii="Arial" w:hAnsi="Arial"/>
-          <w:b w:val="false"/>
-          <w:bCs w:val="false"/>
-        </w:rPr>
-      </w:r>
-    </w:p>
-    <w:p>
-      <w:pPr>
-        <w:pStyle w:val="Normal"/>
-        <w:spacing w:before="0" w:after="160"/>
-        <w:rPr>
-          <w:rFonts w:ascii="Arial" w:hAnsi="Arial"/>
-          <w:b w:val="false"/>
-          <w:b w:val="false"/>
-          <w:bCs w:val="false"/>
-        </w:rPr>
-      </w:pPr>
-      <w:r>
-        <w:rPr>
-          <w:rFonts w:ascii="Arial" w:hAnsi="Arial"/>
-          <w:b w:val="false"/>
-          <w:bCs w:val="false"/>
-        </w:rPr>
-      </w:r>
-    </w:p>
-    <w:p>
-      <w:pPr>
-        <w:pStyle w:val="Normal"/>
-        <w:spacing w:before="0" w:after="160"/>
-        <w:rPr>
-          <w:rFonts w:ascii="Arial" w:hAnsi="Arial"/>
-          <w:b/>
+          <w:bCs w:val="false"/>
+        </w:rPr>
+      </w:pPr>
+      <w:r>
+        <w:rPr>
+          <w:rFonts w:ascii="Arial" w:hAnsi="Arial"/>
+          <w:b w:val="false"/>
+          <w:bCs w:val="false"/>
+        </w:rPr>
+      </w:r>
+    </w:p>
+    <w:p>
+      <w:pPr>
+        <w:pStyle w:val="Normal"/>
+        <w:spacing w:before="0" w:after="160"/>
+        <w:rPr>
+          <w:rFonts w:ascii="Arial" w:hAnsi="Arial"/>
+          <w:b w:val="false"/>
+          <w:bCs w:val="false"/>
+        </w:rPr>
+      </w:pPr>
+      <w:r>
+        <w:rPr>
+          <w:rFonts w:ascii="Arial" w:hAnsi="Arial"/>
+          <w:b w:val="false"/>
+          <w:bCs w:val="false"/>
+        </w:rPr>
+      </w:r>
+    </w:p>
+    <w:p>
+      <w:pPr>
+        <w:pStyle w:val="Normal"/>
+        <w:spacing w:before="0" w:after="160"/>
+        <w:rPr>
+          <w:rFonts w:ascii="Arial" w:hAnsi="Arial"/>
+          <w:b w:val="false"/>
+          <w:bCs w:val="false"/>
+        </w:rPr>
+      </w:pPr>
+      <w:r>
+        <w:rPr>
+          <w:rFonts w:ascii="Arial" w:hAnsi="Arial"/>
+          <w:b w:val="false"/>
+          <w:bCs w:val="false"/>
+        </w:rPr>
+      </w:r>
+    </w:p>
+    <w:p>
+      <w:pPr>
+        <w:pStyle w:val="Normal"/>
+        <w:spacing w:before="0" w:after="160"/>
+        <w:rPr>
+          <w:rFonts w:ascii="Arial" w:hAnsi="Arial"/>
+          <w:b w:val="false"/>
+          <w:bCs w:val="false"/>
+        </w:rPr>
+      </w:pPr>
+      <w:r>
+        <w:rPr>
+          <w:rFonts w:ascii="Arial" w:hAnsi="Arial"/>
+          <w:b w:val="false"/>
+          <w:bCs w:val="false"/>
+        </w:rPr>
+      </w:r>
+    </w:p>
+    <w:p>
+      <w:pPr>
+        <w:pStyle w:val="Normal"/>
+        <w:spacing w:before="0" w:after="160"/>
+        <w:rPr>
+          <w:rFonts w:ascii="Arial" w:hAnsi="Arial"/>
+          <w:b w:val="false"/>
+          <w:bCs w:val="false"/>
+        </w:rPr>
+      </w:pPr>
+      <w:r>
+        <w:rPr>
+          <w:rFonts w:ascii="Arial" w:hAnsi="Arial"/>
+          <w:b w:val="false"/>
+          <w:bCs w:val="false"/>
+        </w:rPr>
+      </w:r>
+    </w:p>
+    <w:p>
+      <w:pPr>
+        <w:pStyle w:val="Normal"/>
+        <w:spacing w:before="0" w:after="160"/>
+        <w:rPr>
+          <w:rFonts w:ascii="Arial" w:hAnsi="Arial"/>
+          <w:b w:val="false"/>
+          <w:bCs w:val="false"/>
+        </w:rPr>
+      </w:pPr>
+      <w:r>
+        <w:rPr>
+          <w:rFonts w:ascii="Arial" w:hAnsi="Arial"/>
+          <w:b w:val="false"/>
+          <w:bCs w:val="false"/>
+        </w:rPr>
+      </w:r>
+    </w:p>
+    <w:p>
+      <w:pPr>
+        <w:pStyle w:val="Normal"/>
+        <w:spacing w:before="0" w:after="160"/>
+        <w:rPr>
+          <w:rFonts w:ascii="Arial" w:hAnsi="Arial"/>
+          <w:b w:val="false"/>
+          <w:bCs w:val="false"/>
+        </w:rPr>
+      </w:pPr>
+      <w:r>
+        <w:rPr>
+          <w:rFonts w:ascii="Arial" w:hAnsi="Arial"/>
+          <w:b w:val="false"/>
+          <w:bCs w:val="false"/>
+        </w:rPr>
+      </w:r>
+    </w:p>
+    <w:p>
+      <w:pPr>
+        <w:pStyle w:val="Normal"/>
+        <w:spacing w:before="0" w:after="160"/>
+        <w:rPr>
+          <w:rFonts w:ascii="Arial" w:hAnsi="Arial"/>
           <w:b/>
           <w:bCs/>
         </w:rPr>
@@ -1750,16 +1716,71 @@
         <w:rPr>
           <w:rFonts w:ascii="Arial" w:hAnsi="Arial"/>
           <w:b/>
+          <w:bCs/>
+        </w:rPr>
+      </w:pPr>
+      <w:r>
+        <w:rPr/>
+      </w:r>
+    </w:p>
+    <w:p>
+      <w:pPr>
+        <w:pStyle w:val="Normal"/>
+        <w:spacing w:before="0" w:after="160"/>
+        <w:rPr>
+          <w:rFonts w:ascii="Arial" w:hAnsi="Arial"/>
           <w:b/>
           <w:bCs/>
         </w:rPr>
       </w:pPr>
       <w:r>
+        <w:rPr/>
+      </w:r>
+    </w:p>
+    <w:p>
+      <w:pPr>
+        <w:pStyle w:val="Normal"/>
+        <w:spacing w:before="0" w:after="160"/>
         <w:rPr>
           <w:rFonts w:ascii="Arial" w:hAnsi="Arial"/>
           <w:b/>
           <w:bCs/>
         </w:rPr>
+      </w:pPr>
+      <w:r>
+        <w:rPr/>
+      </w:r>
+    </w:p>
+    <w:p>
+      <w:pPr>
+        <w:pStyle w:val="Normal"/>
+        <w:spacing w:before="0" w:after="160"/>
+        <w:rPr>
+          <w:rFonts w:ascii="Arial" w:hAnsi="Arial"/>
+          <w:b/>
+          <w:bCs/>
+        </w:rPr>
+      </w:pPr>
+      <w:r>
+        <w:rPr/>
+      </w:r>
+    </w:p>
+    <w:p>
+      <w:pPr>
+        <w:pStyle w:val="Normal"/>
+        <w:spacing w:before="0" w:after="160"/>
+        <w:rPr>
+          <w:rFonts w:ascii="Arial" w:hAnsi="Arial"/>
+          <w:b/>
+          <w:bCs/>
+        </w:rPr>
+      </w:pPr>
+      <w:r>
+        <w:rPr>
+          <w:rFonts w:ascii="Arial" w:hAnsi="Arial"/>
+          <w:b/>
+          <w:bCs/>
+        </w:rPr>
         <w:t>General Ideas</w:t>
       </w:r>
     </w:p>
@@ -1787,12 +1808,25 @@
         </w:rPr>
       </w:pPr>
       <w:r>
-        <w:rPr/>
-        <w:t xml:space="preserve">- </w:t>
-      </w:r>
-      <w:r>
-        <w:rPr/>
-        <w:t>line recipes for potions to resemble shapes or symbols related to their effect. E.g. fire potion recipe of lines resembles flame.</w:t>
+        <w:rPr>
+          <w:rFonts w:ascii="Arial" w:hAnsi="Arial"/>
+        </w:rPr>
+        <w:t>- line recipes for potions to resemble shapes or symbols related to their effect. E.g. fire potion recipe of lines resembles flame.</w:t>
+      </w:r>
+    </w:p>
+    <w:p>
+      <w:pPr>
+        <w:pStyle w:val="Normal"/>
+        <w:spacing w:before="0" w:after="160"/>
+        <w:rPr>
+          <w:rFonts w:ascii="Arial" w:hAnsi="Arial"/>
+        </w:rPr>
+      </w:pPr>
+      <w:r>
+        <w:rPr>
+          <w:rFonts w:ascii="Arial" w:hAnsi="Arial"/>
+        </w:rPr>
+        <w:t>- Radar diagram is instead seen via a tool (magnifying glass like) that can be used to view the image and reveal ‘components’. Otherwise appears merely as illustration.</w:t>
       </w:r>
     </w:p>
     <w:sectPr>
@@ -2230,14 +2264,14 @@
     <w:qFormat/>
     <w:rPr/>
   </w:style>
-  <w:style w:type="character" w:styleId="InternetLink">
+  <w:style w:type="character" w:styleId="Hyperlink">
     <w:name w:val="Hyperlink"/>
     <w:basedOn w:val="DefaultParagraphFont"/>
     <w:uiPriority w:val="99"/>
     <w:unhideWhenUsed/>
     <w:rsid w:val="00e136ad"/>
     <w:rPr>
-      <w:color w:val="0563C1" w:themeColor="hyperlink"/>
+      <w:color w:themeColor="hyperlink" w:val="0563C1"/>
       <w:u w:val="single"/>
     </w:rPr>
   </w:style>
@@ -2257,7 +2291,7 @@
   <w:style w:type="paragraph" w:styleId="Heading">
     <w:name w:val="Heading"/>
     <w:basedOn w:val="Normal"/>
-    <w:next w:val="TextBody"/>
+    <w:next w:val="BodyText"/>
     <w:qFormat/>
     <w:pPr>
       <w:keepNext w:val="true"/>
@@ -2269,7 +2303,7 @@
       <w:szCs w:val="28"/>
     </w:rPr>
   </w:style>
-  <w:style w:type="paragraph" w:styleId="TextBody">
+  <w:style w:type="paragraph" w:styleId="BodyText">
     <w:name w:val="Body Text"/>
     <w:basedOn w:val="Normal"/>
     <w:pPr>
@@ -2279,7 +2313,7 @@
   </w:style>
   <w:style w:type="paragraph" w:styleId="List">
     <w:name w:val="List"/>
-    <w:basedOn w:val="TextBody"/>
+    <w:basedOn w:val="BodyText"/>
     <w:pPr/>
     <w:rPr>
       <w:rFonts w:cs="Lucida Sans"/>
@@ -2337,195 +2371,97 @@
 </file>
 
 <file path=word/theme/theme1.xml><?xml version="1.0" encoding="utf-8"?>
-<a:theme xmlns:a="http://schemas.openxmlformats.org/drawingml/2006/main" name="Office Theme">
+<a:theme xmlns:a="http://schemas.openxmlformats.org/drawingml/2006/main" xmlns:r="http://schemas.openxmlformats.org/officeDocument/2006/relationships" name="Office Theme">
   <a:themeElements>
     <a:clrScheme name="Office">
       <a:dk1>
-        <a:sysClr val="windowText" lastClr="000000"/>
+        <a:srgbClr val="000000"/>
       </a:dk1>
       <a:lt1>
-        <a:sysClr val="window" lastClr="FFFFFF"/>
+        <a:srgbClr val="ffffff"/>
       </a:lt1>
       <a:dk2>
-        <a:srgbClr val="44546A"/>
+        <a:srgbClr val="44546a"/>
       </a:dk2>
       <a:lt2>
-        <a:srgbClr val="E7E6E6"/>
+        <a:srgbClr val="e7e6e6"/>
       </a:lt2>
       <a:accent1>
-        <a:srgbClr val="4472C4"/>
+        <a:srgbClr val="4472c4"/>
       </a:accent1>
       <a:accent2>
-        <a:srgbClr val="ED7D31"/>
+        <a:srgbClr val="ed7d31"/>
       </a:accent2>
       <a:accent3>
-        <a:srgbClr val="A5A5A5"/>
+        <a:srgbClr val="a5a5a5"/>
       </a:accent3>
       <a:accent4>
-        <a:srgbClr val="FFC000"/>
+        <a:srgbClr val="ffc000"/>
       </a:accent4>
       <a:accent5>
-        <a:srgbClr val="5B9BD5"/>
+        <a:srgbClr val="5b9bd5"/>
       </a:accent5>
       <a:accent6>
-        <a:srgbClr val="70AD47"/>
+        <a:srgbClr val="70ad47"/>
       </a:accent6>
       <a:hlink>
-        <a:srgbClr val="0563C1"/>
+        <a:srgbClr val="0563c1"/>
       </a:hlink>
       <a:folHlink>
-        <a:srgbClr val="954F72"/>
+        <a:srgbClr val="954f72"/>
       </a:folHlink>
     </a:clrScheme>
     <a:fontScheme name="Office">
       <a:majorFont>
-        <a:latin typeface="Calibri Light" panose="020F0302020204030204"/>
+        <a:latin typeface="Calibri Light" panose="020F0302020204030204" pitchFamily="0" charset="1"/>
         <a:ea typeface=""/>
         <a:cs typeface=""/>
-        <a:font script="Jpan" typeface="游ゴシック Light"/>
-        <a:font script="Hang" typeface="맑은 고딕"/>
-        <a:font script="Hans" typeface="等线 Light"/>
-        <a:font script="Hant" typeface="新細明體"/>
-        <a:font script="Arab" typeface="Times New Roman"/>
-        <a:font script="Hebr" typeface="Times New Roman"/>
-        <a:font script="Thai" typeface="Angsana New"/>
-        <a:font script="Ethi" typeface="Nyala"/>
-        <a:font script="Beng" typeface="Vrinda"/>
-        <a:font script="Gujr" typeface="Shruti"/>
-        <a:font script="Khmr" typeface="MoolBoran"/>
-        <a:font script="Knda" typeface="Tunga"/>
-        <a:font script="Guru" typeface="Raavi"/>
-        <a:font script="Cans" typeface="Euphemia"/>
-        <a:font script="Cher" typeface="Plantagenet Cherokee"/>
-        <a:font script="Yiii" typeface="Microsoft Yi Baiti"/>
-        <a:font script="Tibt" typeface="Microsoft Himalaya"/>
-        <a:font script="Thaa" typeface="MV Boli"/>
-        <a:font script="Deva" typeface="Mangal"/>
-        <a:font script="Telu" typeface="Gautami"/>
-        <a:font script="Taml" typeface="Latha"/>
-        <a:font script="Syrc" typeface="Estrangelo Edessa"/>
-        <a:font script="Orya" typeface="Kalinga"/>
-        <a:font script="Mlym" typeface="Kartika"/>
-        <a:font script="Laoo" typeface="DokChampa"/>
-        <a:font script="Sinh" typeface="Iskoola Pota"/>
-        <a:font script="Mong" typeface="Mongolian Baiti"/>
-        <a:font script="Viet" typeface="Times New Roman"/>
-        <a:font script="Uigh" typeface="Microsoft Uighur"/>
-        <a:font script="Geor" typeface="Sylfaen"/>
-        <a:font script="Armn" typeface="Arial"/>
-        <a:font script="Bugi" typeface="Leelawadee UI"/>
-        <a:font script="Bopo" typeface="Microsoft JhengHei"/>
-        <a:font script="Java" typeface="Javanese Text"/>
-        <a:font script="Lisu" typeface="Segoe UI"/>
-        <a:font script="Mymr" typeface="Myanmar Text"/>
-        <a:font script="Nkoo" typeface="Ebrima"/>
-        <a:font script="Olck" typeface="Nirmala UI"/>
-        <a:font script="Osma" typeface="Ebrima"/>
-        <a:font script="Phag" typeface="Phagspa"/>
-        <a:font script="Syrn" typeface="Estrangelo Edessa"/>
-        <a:font script="Syrj" typeface="Estrangelo Edessa"/>
-        <a:font script="Syre" typeface="Estrangelo Edessa"/>
-        <a:font script="Sora" typeface="Nirmala UI"/>
-        <a:font script="Tale" typeface="Microsoft Tai Le"/>
-        <a:font script="Talu" typeface="Microsoft New Tai Lue"/>
-        <a:font script="Tfng" typeface="Ebrima"/>
       </a:majorFont>
       <a:minorFont>
-        <a:latin typeface="Calibri" panose="020F0502020204030204"/>
+        <a:latin typeface="Calibri" panose="020F0502020204030204" pitchFamily="0" charset="1"/>
         <a:ea typeface=""/>
         <a:cs typeface=""/>
-        <a:font script="Jpan" typeface="游明朝"/>
-        <a:font script="Hang" typeface="맑은 고딕"/>
-        <a:font script="Hans" typeface="等线"/>
-        <a:font script="Hant" typeface="新細明體"/>
-        <a:font script="Arab" typeface="Arial"/>
-        <a:font script="Hebr" typeface="Arial"/>
-        <a:font script="Thai" typeface="Cordia New"/>
-        <a:font script="Ethi" typeface="Nyala"/>
-        <a:font script="Beng" typeface="Vrinda"/>
-        <a:font script="Gujr" typeface="Shruti"/>
-        <a:font script="Khmr" typeface="DaunPenh"/>
-        <a:font script="Knda" typeface="Tunga"/>
-        <a:font script="Guru" typeface="Raavi"/>
-        <a:font script="Cans" typeface="Euphemia"/>
-        <a:font script="Cher" typeface="Plantagenet Cherokee"/>
-        <a:font script="Yiii" typeface="Microsoft Yi Baiti"/>
-        <a:font script="Tibt" typeface="Microsoft Himalaya"/>
-        <a:font script="Thaa" typeface="MV Boli"/>
-        <a:font script="Deva" typeface="Mangal"/>
-        <a:font script="Telu" typeface="Gautami"/>
-        <a:font script="Taml" typeface="Latha"/>
-        <a:font script="Syrc" typeface="Estrangelo Edessa"/>
-        <a:font script="Orya" typeface="Kalinga"/>
-        <a:font script="Mlym" typeface="Kartika"/>
-        <a:font script="Laoo" typeface="DokChampa"/>
-        <a:font script="Sinh" typeface="Iskoola Pota"/>
-        <a:font script="Mong" typeface="Mongolian Baiti"/>
-        <a:font script="Viet" typeface="Arial"/>
-        <a:font script="Uigh" typeface="Microsoft Uighur"/>
-        <a:font script="Geor" typeface="Sylfaen"/>
-        <a:font script="Armn" typeface="Arial"/>
-        <a:font script="Bugi" typeface="Leelawadee UI"/>
-        <a:font script="Bopo" typeface="Microsoft JhengHei"/>
-        <a:font script="Java" typeface="Javanese Text"/>
-        <a:font script="Lisu" typeface="Segoe UI"/>
-        <a:font script="Mymr" typeface="Myanmar Text"/>
-        <a:font script="Nkoo" typeface="Ebrima"/>
-        <a:font script="Olck" typeface="Nirmala UI"/>
-        <a:font script="Osma" typeface="Ebrima"/>
-        <a:font script="Phag" typeface="Phagspa"/>
-        <a:font script="Syrn" typeface="Estrangelo Edessa"/>
-        <a:font script="Syrj" typeface="Estrangelo Edessa"/>
-        <a:font script="Syre" typeface="Estrangelo Edessa"/>
-        <a:font script="Sora" typeface="Nirmala UI"/>
-        <a:font script="Tale" typeface="Microsoft Tai Le"/>
-        <a:font script="Talu" typeface="Microsoft New Tai Lue"/>
-        <a:font script="Tfng" typeface="Ebrima"/>
       </a:minorFont>
     </a:fontScheme>
-    <a:fmtScheme name="Office">
+    <a:fmtScheme>
       <a:fillStyleLst>
         <a:solidFill>
           <a:schemeClr val="phClr"/>
         </a:solidFill>
-        <a:gradFill rotWithShape="1">
+        <a:gradFill>
           <a:gsLst>
             <a:gs pos="0">
               <a:schemeClr val="phClr">
                 <a:lumMod val="110000"/>
-                <a:satMod val="105000"/>
                 <a:tint val="67000"/>
               </a:schemeClr>
             </a:gs>
             <a:gs pos="50000">
               <a:schemeClr val="phClr">
                 <a:lumMod val="105000"/>
-                <a:satMod val="103000"/>
                 <a:tint val="73000"/>
               </a:schemeClr>
             </a:gs>
             <a:gs pos="100000">
               <a:schemeClr val="phClr">
                 <a:lumMod val="105000"/>
-                <a:satMod val="109000"/>
                 <a:tint val="81000"/>
               </a:schemeClr>
             </a:gs>
           </a:gsLst>
           <a:lin ang="5400000" scaled="0"/>
+          <a:tileRect l="0" t="0" r="0" b="0"/>
         </a:gradFill>
-        <a:gradFill rotWithShape="1">
+        <a:gradFill>
           <a:gsLst>
             <a:gs pos="0">
               <a:schemeClr val="phClr">
-                <a:satMod val="103000"/>
                 <a:lumMod val="102000"/>
                 <a:tint val="94000"/>
               </a:schemeClr>
             </a:gs>
             <a:gs pos="50000">
               <a:schemeClr val="phClr">
-                <a:satMod val="110000"/>
                 <a:lumMod val="100000"/>
                 <a:shade val="100000"/>
               </a:schemeClr>
@@ -2533,33 +2469,24 @@
             <a:gs pos="100000">
               <a:schemeClr val="phClr">
                 <a:lumMod val="99000"/>
-                <a:satMod val="120000"/>
                 <a:shade val="78000"/>
               </a:schemeClr>
             </a:gs>
           </a:gsLst>
           <a:lin ang="5400000" scaled="0"/>
+          <a:tileRect l="0" t="0" r="0" b="0"/>
         </a:gradFill>
       </a:fillStyleLst>
       <a:lnStyleLst>
         <a:ln w="6350" cap="flat" cmpd="sng" algn="ctr">
-          <a:solidFill>
-            <a:schemeClr val="phClr"/>
-          </a:solidFill>
           <a:prstDash val="solid"/>
           <a:miter lim="800000"/>
         </a:ln>
         <a:ln w="12700" cap="flat" cmpd="sng" algn="ctr">
-          <a:solidFill>
-            <a:schemeClr val="phClr"/>
-          </a:solidFill>
           <a:prstDash val="solid"/>
           <a:miter lim="800000"/>
         </a:ln>
         <a:ln w="19050" cap="flat" cmpd="sng" algn="ctr">
-          <a:solidFill>
-            <a:schemeClr val="phClr"/>
-          </a:solidFill>
           <a:prstDash val="solid"/>
           <a:miter lim="800000"/>
         </a:ln>
@@ -2572,13 +2499,7 @@
           <a:effectLst/>
         </a:effectStyle>
         <a:effectStyle>
-          <a:effectLst>
-            <a:outerShdw blurRad="57150" dist="19050" dir="5400000" algn="ctr" rotWithShape="0">
-              <a:srgbClr val="000000">
-                <a:alpha val="63000"/>
-              </a:srgbClr>
-            </a:outerShdw>
-          </a:effectLst>
+          <a:effectLst/>
         </a:effectStyle>
       </a:effectStyleLst>
       <a:bgFillStyleLst>
@@ -2588,15 +2509,13 @@
         <a:solidFill>
           <a:schemeClr val="phClr">
             <a:tint val="95000"/>
-            <a:satMod val="170000"/>
           </a:schemeClr>
         </a:solidFill>
-        <a:gradFill rotWithShape="1">
+        <a:gradFill>
           <a:gsLst>
             <a:gs pos="0">
               <a:schemeClr val="phClr">
                 <a:tint val="93000"/>
-                <a:satMod val="150000"/>
                 <a:shade val="98000"/>
                 <a:lumMod val="102000"/>
               </a:schemeClr>
@@ -2604,7 +2523,6 @@
             <a:gs pos="50000">
               <a:schemeClr val="phClr">
                 <a:tint val="98000"/>
-                <a:satMod val="130000"/>
                 <a:shade val="90000"/>
                 <a:lumMod val="103000"/>
               </a:schemeClr>
@@ -2612,21 +2530,14 @@
             <a:gs pos="100000">
               <a:schemeClr val="phClr">
                 <a:shade val="63000"/>
-                <a:satMod val="120000"/>
               </a:schemeClr>
             </a:gs>
           </a:gsLst>
           <a:lin ang="5400000" scaled="0"/>
+          <a:tileRect l="0" t="0" r="0" b="0"/>
         </a:gradFill>
       </a:bgFillStyleLst>
     </a:fmtScheme>
   </a:themeElements>
-  <a:objectDefaults/>
-  <a:extraClrSchemeLst/>
-  <a:extLst>
-    <a:ext uri="{05A4C25C-085E-4340-85A3-A5531E510DB2}">
-      <thm15:themeFamily xmlns:thm15="http://schemas.microsoft.com/office/thememl/2012/main" name="Office Theme" id="{62F939B6-93AF-4DB8-9C6B-D6C7DFDC589F}" vid="{4A3C46E8-61CC-4603-A589-7422A47A8E4A}"/>
-    </a:ext>
-  </a:extLst>
 </a:theme>
 </file>
</xml_diff>